<commit_message>
Added project logo to use case template.
</commit_message>
<xml_diff>
--- a/doc/CEDS IDS Use Case.docx
+++ b/doc/CEDS IDS Use Case.docx
@@ -2,7 +2,69 @@
 <file path=word/document.xml><?xml version="1.0" encoding="utf-8"?>
 <w:document xmlns:wpc="http://schemas.microsoft.com/office/word/2010/wordprocessingCanvas" xmlns:cx="http://schemas.microsoft.com/office/drawing/2014/chartex" xmlns:cx1="http://schemas.microsoft.com/office/drawing/2015/9/8/chartex" xmlns:cx2="http://schemas.microsoft.com/office/drawing/2015/10/21/chartex" xmlns:cx3="http://schemas.microsoft.com/office/drawing/2016/5/9/chartex" xmlns:cx4="http://schemas.microsoft.com/office/drawing/2016/5/10/chartex" xmlns:cx5="http://schemas.microsoft.com/office/drawing/2016/5/11/chartex" xmlns:cx6="http://schemas.microsoft.com/office/drawing/2016/5/12/chartex" xmlns:cx7="http://schemas.microsoft.com/office/drawing/2016/5/13/chartex" xmlns:cx8="http://schemas.microsoft.com/office/drawing/2016/5/14/chartex" xmlns:mc="http://schemas.openxmlformats.org/markup-compatibility/2006" xmlns:aink="http://schemas.microsoft.com/office/drawing/2016/ink" xmlns:am3d="http://schemas.microsoft.com/office/drawing/2017/model3d" xmlns:o="urn:schemas-microsoft-com:office:office" xmlns:r="http://schemas.openxmlformats.org/officeDocument/2006/relationships" xmlns:m="http://schemas.openxmlformats.org/officeDocument/2006/math" xmlns:v="urn:schemas-microsoft-com:vml" xmlns:wp14="http://schemas.microsoft.com/office/word/2010/wordprocessingDrawing" xmlns:wp="http://schemas.openxmlformats.org/drawingml/2006/wordprocessingDrawing" xmlns:w10="urn:schemas-microsoft-com:office:word" xmlns:w="http://schemas.openxmlformats.org/wordprocessingml/2006/main" xmlns:w14="http://schemas.microsoft.com/office/word/2010/wordml" xmlns:w15="http://schemas.microsoft.com/office/word/2012/wordml" xmlns:w16cid="http://schemas.microsoft.com/office/word/2016/wordml/cid" xmlns:w16se="http://schemas.microsoft.com/office/word/2015/wordml/symex" xmlns:wpg="http://schemas.microsoft.com/office/word/2010/wordprocessingGroup" xmlns:wpi="http://schemas.microsoft.com/office/word/2010/wordprocessingInk" xmlns:wne="http://schemas.microsoft.com/office/word/2006/wordml" xmlns:wps="http://schemas.microsoft.com/office/word/2010/wordprocessingShape" mc:Ignorable="w14 w15 w16se w16cid wp14">
   <w:body>
-    <w:p/>
+    <w:p>
+      <w:pPr>
+        <w:jc w:val="center"/>
+      </w:pPr>
+      <w:bookmarkStart w:id="0" w:name="_GoBack"/>
+      <w:r>
+        <w:rPr>
+          <w:noProof/>
+        </w:rPr>
+        <w:drawing>
+          <wp:inline distT="0" distB="0" distL="0" distR="0" wp14:anchorId="728DA71C" wp14:editId="3627AE9A">
+            <wp:extent cx="2286000" cy="1200150"/>
+            <wp:effectExtent l="0" t="0" r="0" b="0"/>
+            <wp:docPr id="1" name="Picture 1"/>
+            <wp:cNvGraphicFramePr>
+              <a:graphicFrameLocks xmlns:a="http://schemas.openxmlformats.org/drawingml/2006/main" noChangeAspect="1"/>
+            </wp:cNvGraphicFramePr>
+            <a:graphic xmlns:a="http://schemas.openxmlformats.org/drawingml/2006/main">
+              <a:graphicData uri="http://schemas.openxmlformats.org/drawingml/2006/picture">
+                <pic:pic xmlns:pic="http://schemas.openxmlformats.org/drawingml/2006/picture">
+                  <pic:nvPicPr>
+                    <pic:cNvPr id="0" name="Picture 1"/>
+                    <pic:cNvPicPr>
+                      <a:picLocks noChangeAspect="1" noChangeArrowheads="1"/>
+                    </pic:cNvPicPr>
+                  </pic:nvPicPr>
+                  <pic:blipFill rotWithShape="1">
+                    <a:blip r:embed="rId7" cstate="print">
+                      <a:extLst>
+                        <a:ext uri="{28A0092B-C50C-407E-A947-70E740481C1C}">
+                          <a14:useLocalDpi xmlns:a14="http://schemas.microsoft.com/office/drawing/2010/main" val="0"/>
+                        </a:ext>
+                      </a:extLst>
+                    </a:blip>
+                    <a:srcRect t="23750" b="23750"/>
+                    <a:stretch/>
+                  </pic:blipFill>
+                  <pic:spPr bwMode="auto">
+                    <a:xfrm>
+                      <a:off x="0" y="0"/>
+                      <a:ext cx="2286000" cy="1200150"/>
+                    </a:xfrm>
+                    <a:prstGeom prst="rect">
+                      <a:avLst/>
+                    </a:prstGeom>
+                    <a:noFill/>
+                    <a:ln>
+                      <a:noFill/>
+                    </a:ln>
+                    <a:extLst>
+                      <a:ext uri="{53640926-AAD7-44D8-BBD7-CCE9431645EC}">
+                        <a14:shadowObscured xmlns:a14="http://schemas.microsoft.com/office/drawing/2010/main"/>
+                      </a:ext>
+                    </a:extLst>
+                  </pic:spPr>
+                </pic:pic>
+              </a:graphicData>
+            </a:graphic>
+          </wp:inline>
+        </w:drawing>
+      </w:r>
+      <w:bookmarkEnd w:id="0"/>
+    </w:p>
     <w:tbl>
       <w:tblPr>
         <w:tblStyle w:val="CEDSTable"/>
@@ -476,10 +538,7 @@
           <w:tcPr>
             <w:tcW w:w="6745" w:type="dxa"/>
           </w:tcPr>
-          <w:p>
-            <w:bookmarkStart w:id="0" w:name="_GoBack"/>
-            <w:bookmarkEnd w:id="0"/>
-          </w:p>
+          <w:p/>
         </w:tc>
       </w:tr>
       <w:tr>
@@ -518,12 +577,12 @@
     </w:tbl>
     <w:p/>
     <w:sectPr>
-      <w:headerReference w:type="even" r:id="rId7"/>
-      <w:headerReference w:type="default" r:id="rId8"/>
-      <w:footerReference w:type="even" r:id="rId9"/>
-      <w:footerReference w:type="default" r:id="rId10"/>
-      <w:headerReference w:type="first" r:id="rId11"/>
-      <w:footerReference w:type="first" r:id="rId12"/>
+      <w:headerReference w:type="even" r:id="rId8"/>
+      <w:headerReference w:type="default" r:id="rId9"/>
+      <w:footerReference w:type="even" r:id="rId10"/>
+      <w:footerReference w:type="default" r:id="rId11"/>
+      <w:headerReference w:type="first" r:id="rId12"/>
+      <w:footerReference w:type="first" r:id="rId13"/>
       <w:pgSz w:w="12240" w:h="15840"/>
       <w:pgMar w:top="1440" w:right="1440" w:bottom="1440" w:left="1440" w:header="720" w:footer="720" w:gutter="0"/>
       <w:cols w:space="720"/>
@@ -1050,6 +1109,7 @@
   <w:style w:type="table" w:default="1" w:styleId="TableNormal">
     <w:name w:val="Normal Table"/>
     <w:uiPriority w:val="99"/>
+    <w:semiHidden/>
     <w:unhideWhenUsed/>
     <w:tblPr>
       <w:tblInd w:w="0" w:type="dxa"/>
@@ -1804,7 +1864,7 @@
 </file>
 
 <file path=customXml/itemProps1.xml><?xml version="1.0" encoding="utf-8"?>
-<ds:datastoreItem xmlns:ds="http://schemas.openxmlformats.org/officeDocument/2006/customXml" ds:itemID="{F79ACA46-5FD1-49E0-84FF-8DDAD4BB2197}">
+<ds:datastoreItem xmlns:ds="http://schemas.openxmlformats.org/officeDocument/2006/customXml" ds:itemID="{B1C31D50-2388-44DA-BA44-4CE3E24CCD2E}">
   <ds:schemaRefs>
     <ds:schemaRef ds:uri="http://schemas.openxmlformats.org/officeDocument/2006/bibliography"/>
   </ds:schemaRefs>

</xml_diff>

<commit_message>
Update CEDS REF (lookup) and CEDSElement Population Scripts to v7.2.  Updated Use Case doc.
</commit_message>
<xml_diff>
--- a/doc/CEDS IDS Use Case.docx
+++ b/doc/CEDS IDS Use Case.docx
@@ -6,7 +6,6 @@
       <w:pPr>
         <w:jc w:val="center"/>
       </w:pPr>
-      <w:bookmarkStart w:id="0" w:name="_GoBack"/>
       <w:r>
         <w:rPr>
           <w:noProof/>
@@ -63,7 +62,6 @@
           </wp:inline>
         </w:drawing>
       </w:r>
-      <w:bookmarkEnd w:id="0"/>
     </w:p>
     <w:tbl>
       <w:tblPr>
@@ -221,7 +219,10 @@
           <w:tcPr>
             <w:tcW w:w="6745" w:type="dxa"/>
           </w:tcPr>
-          <w:p/>
+          <w:p>
+            <w:bookmarkStart w:id="0" w:name="_GoBack"/>
+            <w:bookmarkEnd w:id="0"/>
+          </w:p>
         </w:tc>
       </w:tr>
       <w:tr>
@@ -1864,7 +1865,7 @@
 </file>
 
 <file path=customXml/itemProps1.xml><?xml version="1.0" encoding="utf-8"?>
-<ds:datastoreItem xmlns:ds="http://schemas.openxmlformats.org/officeDocument/2006/customXml" ds:itemID="{B1C31D50-2388-44DA-BA44-4CE3E24CCD2E}">
+<ds:datastoreItem xmlns:ds="http://schemas.openxmlformats.org/officeDocument/2006/customXml" ds:itemID="{A56429EA-C82A-4DBF-9A75-02C89B05C7D3}">
   <ds:schemaRefs>
     <ds:schemaRef ds:uri="http://schemas.openxmlformats.org/officeDocument/2006/bibliography"/>
   </ds:schemaRefs>

</xml_diff>